<commit_message>
Major rework of FirstLab
</commit_message>
<xml_diff>
--- a/ITMO.CS/FirstLab/LabReport.docx
+++ b/ITMO.CS/FirstLab/LabReport.docx
@@ -7211,28 +7211,7 @@
             <w:rStyle w:val="af"/>
             <w:lang w:val="en-US"/>
           </w:rPr>
-          <w:t>G</w:t>
-        </w:r>
-        <w:r>
-          <w:rPr>
-            <w:rStyle w:val="af"/>
-            <w:lang w:val="en-US"/>
-          </w:rPr>
-          <w:t>i</w:t>
-        </w:r>
-        <w:r>
-          <w:rPr>
-            <w:rStyle w:val="af"/>
-            <w:lang w:val="en-US"/>
-          </w:rPr>
-          <w:t>t</w:t>
-        </w:r>
-        <w:r>
-          <w:rPr>
-            <w:rStyle w:val="af"/>
-            <w:lang w:val="en-US"/>
-          </w:rPr>
-          <w:t>hub</w:t>
+          <w:t>Github</w:t>
         </w:r>
         <w:proofErr w:type="spellEnd"/>
       </w:hyperlink>
@@ -7371,10 +7350,12 @@
       </w:r>
     </w:p>
     <w:sectPr>
-      <w:footerReference w:type="even" r:id="rId9"/>
-      <w:footerReference w:type="default" r:id="rId10"/>
-      <w:headerReference w:type="first" r:id="rId11"/>
-      <w:footerReference w:type="first" r:id="rId12"/>
+      <w:headerReference w:type="even" r:id="rId9"/>
+      <w:headerReference w:type="default" r:id="rId10"/>
+      <w:footerReference w:type="even" r:id="rId11"/>
+      <w:footerReference w:type="default" r:id="rId12"/>
+      <w:headerReference w:type="first" r:id="rId13"/>
+      <w:footerReference w:type="first" r:id="rId14"/>
       <w:pgSz w:w="11906" w:h="16838"/>
       <w:pgMar w:top="1134" w:right="851" w:bottom="1134" w:left="1701" w:header="709" w:footer="709" w:gutter="0"/>
       <w:cols w:space="708"/>
@@ -7584,9 +7565,35 @@
   <w:p>
     <w:pPr>
       <w:pStyle w:val="a4"/>
+    </w:pPr>
+  </w:p>
+</w:hdr>
+</file>
+
+<file path=word/header2.xml><?xml version="1.0" encoding="utf-8"?>
+<w:hdr xmlns:wpc="http://schemas.microsoft.com/office/word/2010/wordprocessingCanvas" xmlns:cx="http://schemas.microsoft.com/office/drawing/2014/chartex" xmlns:cx1="http://schemas.microsoft.com/office/drawing/2015/9/8/chartex" xmlns:cx2="http://schemas.microsoft.com/office/drawing/2015/10/21/chartex" xmlns:cx3="http://schemas.microsoft.com/office/drawing/2016/5/9/chartex" xmlns:cx4="http://schemas.microsoft.com/office/drawing/2016/5/10/chartex" xmlns:cx5="http://schemas.microsoft.com/office/drawing/2016/5/11/chartex" xmlns:cx6="http://schemas.microsoft.com/office/drawing/2016/5/12/chartex" xmlns:cx7="http://schemas.microsoft.com/office/drawing/2016/5/13/chartex" xmlns:cx8="http://schemas.microsoft.com/office/drawing/2016/5/14/chartex" xmlns:mc="http://schemas.openxmlformats.org/markup-compatibility/2006" xmlns:aink="http://schemas.microsoft.com/office/drawing/2016/ink" xmlns:am3d="http://schemas.microsoft.com/office/drawing/2017/model3d" xmlns:o="urn:schemas-microsoft-com:office:office" xmlns:r="http://schemas.openxmlformats.org/officeDocument/2006/relationships" xmlns:m="http://schemas.openxmlformats.org/officeDocument/2006/math" xmlns:v="urn:schemas-microsoft-com:vml" xmlns:wp14="http://schemas.microsoft.com/office/word/2010/wordprocessingDrawing" xmlns:wp="http://schemas.openxmlformats.org/drawingml/2006/wordprocessingDrawing" xmlns:w10="urn:schemas-microsoft-com:office:word" xmlns:w="http://schemas.openxmlformats.org/wordprocessingml/2006/main" xmlns:w14="http://schemas.microsoft.com/office/word/2010/wordml" xmlns:w15="http://schemas.microsoft.com/office/word/2012/wordml" xmlns:w16cex="http://schemas.microsoft.com/office/word/2018/wordml/cex" xmlns:w16cid="http://schemas.microsoft.com/office/word/2016/wordml/cid" xmlns:w16="http://schemas.microsoft.com/office/word/2018/wordml" xmlns:w16sdtdh="http://schemas.microsoft.com/office/word/2020/wordml/sdtdatahash" xmlns:w16se="http://schemas.microsoft.com/office/word/2015/wordml/symex" xmlns:wpg="http://schemas.microsoft.com/office/word/2010/wordprocessingGroup" xmlns:wpi="http://schemas.microsoft.com/office/word/2010/wordprocessingInk" xmlns:wne="http://schemas.microsoft.com/office/word/2006/wordml" xmlns:wps="http://schemas.microsoft.com/office/word/2010/wordprocessingShape" mc:Ignorable="w14 w15 w16se w16cid w16 w16cex w16sdtdh wp14">
+  <w:p>
+    <w:pPr>
+      <w:pStyle w:val="a4"/>
+    </w:pPr>
+  </w:p>
+</w:hdr>
+</file>
+
+<file path=word/header3.xml><?xml version="1.0" encoding="utf-8"?>
+<w:hdr xmlns:wpc="http://schemas.microsoft.com/office/word/2010/wordprocessingCanvas" xmlns:cx="http://schemas.microsoft.com/office/drawing/2014/chartex" xmlns:cx1="http://schemas.microsoft.com/office/drawing/2015/9/8/chartex" xmlns:cx2="http://schemas.microsoft.com/office/drawing/2015/10/21/chartex" xmlns:cx3="http://schemas.microsoft.com/office/drawing/2016/5/9/chartex" xmlns:cx4="http://schemas.microsoft.com/office/drawing/2016/5/10/chartex" xmlns:cx5="http://schemas.microsoft.com/office/drawing/2016/5/11/chartex" xmlns:cx6="http://schemas.microsoft.com/office/drawing/2016/5/12/chartex" xmlns:cx7="http://schemas.microsoft.com/office/drawing/2016/5/13/chartex" xmlns:cx8="http://schemas.microsoft.com/office/drawing/2016/5/14/chartex" xmlns:mc="http://schemas.openxmlformats.org/markup-compatibility/2006" xmlns:aink="http://schemas.microsoft.com/office/drawing/2016/ink" xmlns:am3d="http://schemas.microsoft.com/office/drawing/2017/model3d" xmlns:o="urn:schemas-microsoft-com:office:office" xmlns:r="http://schemas.openxmlformats.org/officeDocument/2006/relationships" xmlns:m="http://schemas.openxmlformats.org/officeDocument/2006/math" xmlns:v="urn:schemas-microsoft-com:vml" xmlns:wp14="http://schemas.microsoft.com/office/word/2010/wordprocessingDrawing" xmlns:wp="http://schemas.openxmlformats.org/drawingml/2006/wordprocessingDrawing" xmlns:w10="urn:schemas-microsoft-com:office:word" xmlns:w="http://schemas.openxmlformats.org/wordprocessingml/2006/main" xmlns:w14="http://schemas.microsoft.com/office/word/2010/wordml" xmlns:w15="http://schemas.microsoft.com/office/word/2012/wordml" xmlns:w16cex="http://schemas.microsoft.com/office/word/2018/wordml/cex" xmlns:w16cid="http://schemas.microsoft.com/office/word/2016/wordml/cid" xmlns:w16="http://schemas.microsoft.com/office/word/2018/wordml" xmlns:w16sdtdh="http://schemas.microsoft.com/office/word/2020/wordml/sdtdatahash" xmlns:w16se="http://schemas.microsoft.com/office/word/2015/wordml/symex" xmlns:wpg="http://schemas.microsoft.com/office/word/2010/wordprocessingGroup" xmlns:wpi="http://schemas.microsoft.com/office/word/2010/wordprocessingInk" xmlns:wne="http://schemas.microsoft.com/office/word/2006/wordml" xmlns:wps="http://schemas.microsoft.com/office/word/2010/wordprocessingShape" mc:Ignorable="w14 w15 w16se w16cid w16 w16cex w16sdtdh wp14">
+  <w:p>
+    <w:pPr>
+      <w:pStyle w:val="a4"/>
       <w:jc w:val="center"/>
+      <w:rPr>
+        <w:rFonts w:ascii="Times New Roman" w:hAnsi="Times New Roman" w:cs="Times New Roman"/>
+      </w:rPr>
     </w:pPr>
     <w:r>
+      <w:rPr>
+        <w:rFonts w:ascii="Times New Roman" w:hAnsi="Times New Roman" w:cs="Times New Roman"/>
+      </w:rPr>
       <w:t>Федеральное государственное автономное образовательное учреждение высшего образования «Национальный исследовательский университет ИТМО»</w:t>
     </w:r>
   </w:p>

</xml_diff>